<commit_message>
datepicker kon schon wos
</commit_message>
<xml_diff>
--- a/server/test/MenuCard.docx
+++ b/server/test/MenuCard.docx
@@ -138,6 +138,921 @@
       <w:tblGrid>
         <w:gridCol w:w="9109"/>
       </w:tblGrid>
+      <w:tr>
+        <w:trPr>
+          <w:trHeight w:val="1684"/>
+        </w:trPr>
+        <w:tc>
+          <w:tcPr>
+            <w:tcW w:w="9109" w:type="dxa"/>
+            <w:tcBorders>
+              <w:left w:val="nil"/>
+              <w:bottom w:val="single" w:sz="4" w:space="0" w:color="auto"/>
+              <w:right w:val="nil"/>
+            </w:tcBorders>
+            <w:shd w:val="clear" w:color="auto" w:fill="auto"/>
+            <w:noWrap/>
+            <w:vAlign w:val="bottom"/>
+            <w:hideMark/>
+          </w:tcPr>
+          <w:p>
+            <w:pPr>
+              <w:spacing w:after="0" w:line="240" w:lineRule="auto"/>
+              <w:jc w:val="center"/>
+              <w:rPr>
+                <w:rFonts w:ascii="Comic Sans MS" w:eastAsia="Times New Roman" w:hAnsi="Comic Sans MS" w:cs="Calibri"/>
+                <w:sz w:val="28"/>
+                <w:szCs w:val="28"/>
+                <w:u w:val="single"/>
+                <w:lang w:eastAsia="de-AT"/>
+              </w:rPr>
+            </w:pPr>
+            <w:r>
+              <w:rPr>
+                <w:rFonts w:ascii="Comic Sans MS" w:eastAsia="Times New Roman" w:hAnsi="Comic Sans MS" w:cs="Calibri"/>
+                <w:sz w:val="28"/>
+                <w:szCs w:val="28"/>
+                <w:u w:val="single"/>
+                <w:lang w:eastAsia="de-AT"/>
+              </w:rPr>
+              <w:t xml:space="preserve">Menü 1</w:t>
+            </w:r>
+            <w:r>
+              <w:rPr>
+                <w:rFonts w:ascii="Comic Sans MS" w:eastAsia="Times New Roman" w:hAnsi="Comic Sans MS" w:cs="Calibri"/>
+                <w:sz w:val="28"/>
+                <w:szCs w:val="28"/>
+                <w:u w:val="single"/>
+                <w:lang w:eastAsia="de-AT"/>
+              </w:rPr>
+              <w:t xml:space="preserve">:</w:t>
+            </w:r>
+          </w:p>
+          <w:p>
+            <w:pPr>
+              <w:spacing w:after="0" w:line="240" w:lineRule="auto"/>
+              <w:jc w:val="center"/>
+              <w:rPr>
+                <w:rFonts w:ascii="Comic Sans MS" w:eastAsia="Times New Roman" w:hAnsi="Comic Sans MS" w:cs="Calibri"/>
+                <w:sz w:val="28"/>
+                <w:szCs w:val="28"/>
+                <w:lang w:eastAsia="de-AT"/>
+              </w:rPr>
+            </w:pPr>
+            <w:r>
+              <w:rPr>
+                <w:rFonts w:ascii="Comic Sans MS" w:eastAsia="Times New Roman" w:hAnsi="Comic Sans MS" w:cs="Calibri"/>
+                <w:sz w:val="28"/>
+                <w:szCs w:val="28"/>
+                <w:lang w:eastAsia="de-AT"/>
+              </w:rPr>
+              <w:t xml:space="preserve">Tagessupe</w:t>
+            </w:r>
+          </w:p>
+          <w:p>
+            <w:pPr>
+              <w:spacing w:after="0" w:line="240" w:lineRule="auto"/>
+              <w:jc w:val="center"/>
+              <w:rPr>
+                <w:rFonts w:ascii="Comic Sans MS" w:eastAsia="Times New Roman" w:hAnsi="Comic Sans MS" w:cs="Calibri"/>
+                <w:sz w:val="26"/>
+                <w:szCs w:val="26"/>
+                <w:lang w:eastAsia="de-AT"/>
+              </w:rPr>
+            </w:pPr>
+            <w:r>
+              <w:rPr>
+                <w:rFonts w:ascii="Comic Sans MS" w:eastAsia="Times New Roman" w:hAnsi="Comic Sans MS" w:cs="Calibri"/>
+                <w:sz w:val="26"/>
+                <w:szCs w:val="26"/>
+                <w:lang w:eastAsia="de-AT"/>
+              </w:rPr>
+              <w:t xml:space="preserve">Tiroler Gröstl</w:t>
+            </w:r>
+            <w:r>
+              <w:rPr>
+                <w:rFonts w:ascii="Comic Sans MS" w:eastAsia="Times New Roman" w:hAnsi="Comic Sans MS" w:cs="Calibri"/>
+                <w:sz w:val="26"/>
+                <w:szCs w:val="26"/>
+                <w:lang w:eastAsia="de-AT"/>
+              </w:rPr>
+              <w:t xml:space="preserve"> Spiegelei und Salat vom Buffet</w:t>
+            </w:r>
+            <w:r>
+              <w:rPr>
+                <w:rFonts w:ascii="Comic Sans MS" w:eastAsia="Times New Roman" w:hAnsi="Comic Sans MS" w:cs="Calibri"/>
+                <w:sz w:val="26"/>
+                <w:szCs w:val="26"/>
+                <w:lang w:eastAsia="de-AT"/>
+              </w:rPr>
+              <w:t xml:space="preserve">  € </w:t>
+            </w:r>
+            <w:r>
+              <w:rPr>
+                <w:rFonts w:ascii="Comic Sans MS" w:eastAsia="Times New Roman" w:hAnsi="Comic Sans MS" w:cs="Calibri"/>
+                <w:sz w:val="26"/>
+                <w:szCs w:val="26"/>
+                <w:lang w:eastAsia="de-AT"/>
+              </w:rPr>
+              <w:t xml:space="preserve">7.9</w:t>
+            </w:r>
+          </w:p>
+          <w:p>
+            <w:pPr>
+              <w:spacing w:after="0" w:line="360" w:lineRule="auto"/>
+              <w:jc w:val="center"/>
+              <w:rPr>
+                <w:rFonts w:ascii="Comic Sans MS" w:eastAsia="Times New Roman" w:hAnsi="Comic Sans MS" w:cs="Calibri"/>
+                <w:sz w:val="28"/>
+                <w:szCs w:val="28"/>
+                <w:u w:val="single"/>
+                <w:lang w:eastAsia="de-AT"/>
+              </w:rPr>
+            </w:pPr>
+            <w:r>
+              <w:rPr>
+                <w:rFonts w:ascii="Comic Sans MS" w:eastAsia="Times New Roman" w:hAnsi="Comic Sans MS" w:cs="Calibri"/>
+                <w:sz w:val="16"/>
+                <w:szCs w:val="16"/>
+                <w:lang w:eastAsia="de-AT"/>
+              </w:rPr>
+              <w:t xml:space="preserve">(A,C,G)</w:t>
+            </w:r>
+          </w:p>
+        </w:tc>
+      </w:tr>
+      <w:tr>
+        <w:trPr>
+          <w:trHeight w:val="325"/>
+        </w:trPr>
+        <w:tc>
+          <w:tcPr>
+            <w:tcW w:w="9109" w:type="dxa"/>
+            <w:tcBorders>
+              <w:top w:val="single" w:sz="4" w:space="0" w:color="auto"/>
+              <w:left w:val="nil"/>
+              <w:bottom w:val="nil"/>
+            </w:tcBorders>
+            <w:shd w:val="clear" w:color="auto" w:fill="auto"/>
+            <w:noWrap/>
+            <w:vAlign w:val="bottom"/>
+            <w:hideMark/>
+          </w:tcPr>
+          <w:p>
+            <w:pPr>
+              <w:spacing w:after="0" w:line="240" w:lineRule="auto"/>
+              <w:jc w:val="center"/>
+              <w:rPr>
+                <w:rFonts w:ascii="Times New Roman" w:eastAsia="Times New Roman" w:hAnsi="Times New Roman" w:cs="Times New Roman"/>
+                <w:sz w:val="20"/>
+                <w:szCs w:val="20"/>
+                <w:lang w:eastAsia="de-AT"/>
+              </w:rPr>
+            </w:pPr>
+            <w:r>
+              <w:rPr>
+                <w:rFonts w:ascii="Times New Roman" w:eastAsia="Times New Roman" w:hAnsi="Times New Roman" w:cs="Times New Roman"/>
+                <w:sz w:val="20"/>
+                <w:szCs w:val="20"/>
+                <w:lang w:eastAsia="de-AT"/>
+              </w:rPr>
+              <w:t/>
+            </w:r>
+          </w:p>
+        </w:tc>
+      </w:tr>
+      <w:tr>
+        <w:trPr>
+          <w:trHeight w:val="1684"/>
+        </w:trPr>
+        <w:tc>
+          <w:tcPr>
+            <w:tcW w:w="9109" w:type="dxa"/>
+            <w:tcBorders>
+              <w:left w:val="nil"/>
+              <w:bottom w:val="single" w:sz="4" w:space="0" w:color="auto"/>
+              <w:right w:val="nil"/>
+            </w:tcBorders>
+            <w:shd w:val="clear" w:color="auto" w:fill="auto"/>
+            <w:noWrap/>
+            <w:vAlign w:val="bottom"/>
+            <w:hideMark/>
+          </w:tcPr>
+          <w:p>
+            <w:pPr>
+              <w:spacing w:after="0" w:line="240" w:lineRule="auto"/>
+              <w:jc w:val="center"/>
+              <w:rPr>
+                <w:rFonts w:ascii="Comic Sans MS" w:eastAsia="Times New Roman" w:hAnsi="Comic Sans MS" w:cs="Calibri"/>
+                <w:sz w:val="28"/>
+                <w:szCs w:val="28"/>
+                <w:u w:val="single"/>
+                <w:lang w:eastAsia="de-AT"/>
+              </w:rPr>
+            </w:pPr>
+            <w:r>
+              <w:rPr>
+                <w:rFonts w:ascii="Comic Sans MS" w:eastAsia="Times New Roman" w:hAnsi="Comic Sans MS" w:cs="Calibri"/>
+                <w:sz w:val="28"/>
+                <w:szCs w:val="28"/>
+                <w:u w:val="single"/>
+                <w:lang w:eastAsia="de-AT"/>
+              </w:rPr>
+              <w:t xml:space="preserve">Menü 2</w:t>
+            </w:r>
+            <w:r>
+              <w:rPr>
+                <w:rFonts w:ascii="Comic Sans MS" w:eastAsia="Times New Roman" w:hAnsi="Comic Sans MS" w:cs="Calibri"/>
+                <w:sz w:val="28"/>
+                <w:szCs w:val="28"/>
+                <w:u w:val="single"/>
+                <w:lang w:eastAsia="de-AT"/>
+              </w:rPr>
+              <w:t xml:space="preserve">:</w:t>
+            </w:r>
+          </w:p>
+          <w:p>
+            <w:pPr>
+              <w:spacing w:after="0" w:line="240" w:lineRule="auto"/>
+              <w:jc w:val="center"/>
+              <w:rPr>
+                <w:rFonts w:ascii="Comic Sans MS" w:eastAsia="Times New Roman" w:hAnsi="Comic Sans MS" w:cs="Calibri"/>
+                <w:sz w:val="28"/>
+                <w:szCs w:val="28"/>
+                <w:lang w:eastAsia="de-AT"/>
+              </w:rPr>
+            </w:pPr>
+            <w:r>
+              <w:rPr>
+                <w:rFonts w:ascii="Comic Sans MS" w:eastAsia="Times New Roman" w:hAnsi="Comic Sans MS" w:cs="Calibri"/>
+                <w:sz w:val="28"/>
+                <w:szCs w:val="28"/>
+                <w:lang w:eastAsia="de-AT"/>
+              </w:rPr>
+              <w:t xml:space="preserve">Tagessupe</w:t>
+            </w:r>
+          </w:p>
+          <w:p>
+            <w:pPr>
+              <w:spacing w:after="0" w:line="240" w:lineRule="auto"/>
+              <w:jc w:val="center"/>
+              <w:rPr>
+                <w:rFonts w:ascii="Comic Sans MS" w:eastAsia="Times New Roman" w:hAnsi="Comic Sans MS" w:cs="Calibri"/>
+                <w:sz w:val="26"/>
+                <w:szCs w:val="26"/>
+                <w:lang w:eastAsia="de-AT"/>
+              </w:rPr>
+            </w:pPr>
+            <w:r>
+              <w:rPr>
+                <w:rFonts w:ascii="Comic Sans MS" w:eastAsia="Times New Roman" w:hAnsi="Comic Sans MS" w:cs="Calibri"/>
+                <w:sz w:val="26"/>
+                <w:szCs w:val="26"/>
+                <w:lang w:eastAsia="de-AT"/>
+              </w:rPr>
+              <w:t xml:space="preserve">Champignonrahmschnitzel</w:t>
+            </w:r>
+            <w:r>
+              <w:rPr>
+                <w:rFonts w:ascii="Comic Sans MS" w:eastAsia="Times New Roman" w:hAnsi="Comic Sans MS" w:cs="Calibri"/>
+                <w:sz w:val="26"/>
+                <w:szCs w:val="26"/>
+                <w:lang w:eastAsia="de-AT"/>
+              </w:rPr>
+              <w:t xml:space="preserve"> Erbsenreis</w:t>
+            </w:r>
+            <w:r>
+              <w:rPr>
+                <w:rFonts w:ascii="Comic Sans MS" w:eastAsia="Times New Roman" w:hAnsi="Comic Sans MS" w:cs="Calibri"/>
+                <w:sz w:val="26"/>
+                <w:szCs w:val="26"/>
+                <w:lang w:eastAsia="de-AT"/>
+              </w:rPr>
+              <w:t xml:space="preserve">  € </w:t>
+            </w:r>
+            <w:r>
+              <w:rPr>
+                <w:rFonts w:ascii="Comic Sans MS" w:eastAsia="Times New Roman" w:hAnsi="Comic Sans MS" w:cs="Calibri"/>
+                <w:sz w:val="26"/>
+                <w:szCs w:val="26"/>
+                <w:lang w:eastAsia="de-AT"/>
+              </w:rPr>
+              <w:t xml:space="preserve">8.9</w:t>
+            </w:r>
+          </w:p>
+          <w:p>
+            <w:pPr>
+              <w:spacing w:after="0" w:line="360" w:lineRule="auto"/>
+              <w:jc w:val="center"/>
+              <w:rPr>
+                <w:rFonts w:ascii="Comic Sans MS" w:eastAsia="Times New Roman" w:hAnsi="Comic Sans MS" w:cs="Calibri"/>
+                <w:sz w:val="28"/>
+                <w:szCs w:val="28"/>
+                <w:u w:val="single"/>
+                <w:lang w:eastAsia="de-AT"/>
+              </w:rPr>
+            </w:pPr>
+            <w:r>
+              <w:rPr>
+                <w:rFonts w:ascii="Comic Sans MS" w:eastAsia="Times New Roman" w:hAnsi="Comic Sans MS" w:cs="Calibri"/>
+                <w:sz w:val="16"/>
+                <w:szCs w:val="16"/>
+                <w:lang w:eastAsia="de-AT"/>
+              </w:rPr>
+              <w:t xml:space="preserve">(A,G)</w:t>
+            </w:r>
+          </w:p>
+        </w:tc>
+      </w:tr>
+      <w:tr>
+        <w:trPr>
+          <w:trHeight w:val="325"/>
+        </w:trPr>
+        <w:tc>
+          <w:tcPr>
+            <w:tcW w:w="9109" w:type="dxa"/>
+            <w:tcBorders>
+              <w:top w:val="single" w:sz="4" w:space="0" w:color="auto"/>
+              <w:left w:val="nil"/>
+              <w:bottom w:val="nil"/>
+            </w:tcBorders>
+            <w:shd w:val="clear" w:color="auto" w:fill="auto"/>
+            <w:noWrap/>
+            <w:vAlign w:val="bottom"/>
+            <w:hideMark/>
+          </w:tcPr>
+          <w:p>
+            <w:pPr>
+              <w:spacing w:after="0" w:line="240" w:lineRule="auto"/>
+              <w:jc w:val="center"/>
+              <w:rPr>
+                <w:rFonts w:ascii="Times New Roman" w:eastAsia="Times New Roman" w:hAnsi="Times New Roman" w:cs="Times New Roman"/>
+                <w:sz w:val="20"/>
+                <w:szCs w:val="20"/>
+                <w:lang w:eastAsia="de-AT"/>
+              </w:rPr>
+            </w:pPr>
+            <w:r>
+              <w:rPr>
+                <w:rFonts w:ascii="Times New Roman" w:eastAsia="Times New Roman" w:hAnsi="Times New Roman" w:cs="Times New Roman"/>
+                <w:sz w:val="20"/>
+                <w:szCs w:val="20"/>
+                <w:lang w:eastAsia="de-AT"/>
+              </w:rPr>
+              <w:t/>
+            </w:r>
+          </w:p>
+        </w:tc>
+      </w:tr>
+      <w:tr>
+        <w:trPr>
+          <w:trHeight w:val="1684"/>
+        </w:trPr>
+        <w:tc>
+          <w:tcPr>
+            <w:tcW w:w="9109" w:type="dxa"/>
+            <w:tcBorders>
+              <w:left w:val="nil"/>
+              <w:bottom w:val="single" w:sz="4" w:space="0" w:color="auto"/>
+              <w:right w:val="nil"/>
+            </w:tcBorders>
+            <w:shd w:val="clear" w:color="auto" w:fill="auto"/>
+            <w:noWrap/>
+            <w:vAlign w:val="bottom"/>
+            <w:hideMark/>
+          </w:tcPr>
+          <w:p>
+            <w:pPr>
+              <w:spacing w:after="0" w:line="240" w:lineRule="auto"/>
+              <w:jc w:val="center"/>
+              <w:rPr>
+                <w:rFonts w:ascii="Comic Sans MS" w:eastAsia="Times New Roman" w:hAnsi="Comic Sans MS" w:cs="Calibri"/>
+                <w:sz w:val="28"/>
+                <w:szCs w:val="28"/>
+                <w:u w:val="single"/>
+                <w:lang w:eastAsia="de-AT"/>
+              </w:rPr>
+            </w:pPr>
+            <w:r>
+              <w:rPr>
+                <w:rFonts w:ascii="Comic Sans MS" w:eastAsia="Times New Roman" w:hAnsi="Comic Sans MS" w:cs="Calibri"/>
+                <w:sz w:val="28"/>
+                <w:szCs w:val="28"/>
+                <w:u w:val="single"/>
+                <w:lang w:eastAsia="de-AT"/>
+              </w:rPr>
+              <w:t xml:space="preserve">Menü 3</w:t>
+            </w:r>
+            <w:r>
+              <w:rPr>
+                <w:rFonts w:ascii="Comic Sans MS" w:eastAsia="Times New Roman" w:hAnsi="Comic Sans MS" w:cs="Calibri"/>
+                <w:sz w:val="28"/>
+                <w:szCs w:val="28"/>
+                <w:u w:val="single"/>
+                <w:lang w:eastAsia="de-AT"/>
+              </w:rPr>
+              <w:t xml:space="preserve">:</w:t>
+            </w:r>
+          </w:p>
+          <w:p>
+            <w:pPr>
+              <w:spacing w:after="0" w:line="240" w:lineRule="auto"/>
+              <w:jc w:val="center"/>
+              <w:rPr>
+                <w:rFonts w:ascii="Comic Sans MS" w:eastAsia="Times New Roman" w:hAnsi="Comic Sans MS" w:cs="Calibri"/>
+                <w:sz w:val="28"/>
+                <w:szCs w:val="28"/>
+                <w:lang w:eastAsia="de-AT"/>
+              </w:rPr>
+            </w:pPr>
+            <w:r>
+              <w:rPr>
+                <w:rFonts w:ascii="Comic Sans MS" w:eastAsia="Times New Roman" w:hAnsi="Comic Sans MS" w:cs="Calibri"/>
+                <w:sz w:val="28"/>
+                <w:szCs w:val="28"/>
+                <w:lang w:eastAsia="de-AT"/>
+              </w:rPr>
+              <w:t xml:space="preserve">Tagessupe</w:t>
+            </w:r>
+          </w:p>
+          <w:p>
+            <w:pPr>
+              <w:spacing w:after="0" w:line="240" w:lineRule="auto"/>
+              <w:jc w:val="center"/>
+              <w:rPr>
+                <w:rFonts w:ascii="Comic Sans MS" w:eastAsia="Times New Roman" w:hAnsi="Comic Sans MS" w:cs="Calibri"/>
+                <w:sz w:val="26"/>
+                <w:szCs w:val="26"/>
+                <w:lang w:eastAsia="de-AT"/>
+              </w:rPr>
+            </w:pPr>
+            <w:r>
+              <w:rPr>
+                <w:rFonts w:ascii="Comic Sans MS" w:eastAsia="Times New Roman" w:hAnsi="Comic Sans MS" w:cs="Calibri"/>
+                <w:sz w:val="26"/>
+                <w:szCs w:val="26"/>
+                <w:lang w:eastAsia="de-AT"/>
+              </w:rPr>
+              <w:t xml:space="preserve">Gemüse-Käselaibchen</w:t>
+            </w:r>
+            <w:r>
+              <w:rPr>
+                <w:rFonts w:ascii="Comic Sans MS" w:eastAsia="Times New Roman" w:hAnsi="Comic Sans MS" w:cs="Calibri"/>
+                <w:sz w:val="26"/>
+                <w:szCs w:val="26"/>
+                <w:lang w:eastAsia="de-AT"/>
+              </w:rPr>
+              <w:t xml:space="preserve"> Schnittlauchrahmsauce</w:t>
+            </w:r>
+            <w:r>
+              <w:rPr>
+                <w:rFonts w:ascii="Comic Sans MS" w:eastAsia="Times New Roman" w:hAnsi="Comic Sans MS" w:cs="Calibri"/>
+                <w:sz w:val="26"/>
+                <w:szCs w:val="26"/>
+                <w:lang w:eastAsia="de-AT"/>
+              </w:rPr>
+              <w:t xml:space="preserve">  € </w:t>
+            </w:r>
+            <w:r>
+              <w:rPr>
+                <w:rFonts w:ascii="Comic Sans MS" w:eastAsia="Times New Roman" w:hAnsi="Comic Sans MS" w:cs="Calibri"/>
+                <w:sz w:val="26"/>
+                <w:szCs w:val="26"/>
+                <w:lang w:eastAsia="de-AT"/>
+              </w:rPr>
+              <w:t xml:space="preserve">9.9</w:t>
+            </w:r>
+          </w:p>
+          <w:p>
+            <w:pPr>
+              <w:spacing w:after="0" w:line="360" w:lineRule="auto"/>
+              <w:jc w:val="center"/>
+              <w:rPr>
+                <w:rFonts w:ascii="Comic Sans MS" w:eastAsia="Times New Roman" w:hAnsi="Comic Sans MS" w:cs="Calibri"/>
+                <w:sz w:val="28"/>
+                <w:szCs w:val="28"/>
+                <w:u w:val="single"/>
+                <w:lang w:eastAsia="de-AT"/>
+              </w:rPr>
+            </w:pPr>
+            <w:r>
+              <w:rPr>
+                <w:rFonts w:ascii="Comic Sans MS" w:eastAsia="Times New Roman" w:hAnsi="Comic Sans MS" w:cs="Calibri"/>
+                <w:sz w:val="16"/>
+                <w:szCs w:val="16"/>
+                <w:lang w:eastAsia="de-AT"/>
+              </w:rPr>
+              <w:t xml:space="preserve">(A,C,G)</w:t>
+            </w:r>
+          </w:p>
+        </w:tc>
+      </w:tr>
+      <w:tr>
+        <w:trPr>
+          <w:trHeight w:val="325"/>
+        </w:trPr>
+        <w:tc>
+          <w:tcPr>
+            <w:tcW w:w="9109" w:type="dxa"/>
+            <w:tcBorders>
+              <w:top w:val="single" w:sz="4" w:space="0" w:color="auto"/>
+              <w:left w:val="nil"/>
+              <w:bottom w:val="nil"/>
+            </w:tcBorders>
+            <w:shd w:val="clear" w:color="auto" w:fill="auto"/>
+            <w:noWrap/>
+            <w:vAlign w:val="bottom"/>
+            <w:hideMark/>
+          </w:tcPr>
+          <w:p>
+            <w:pPr>
+              <w:spacing w:after="0" w:line="240" w:lineRule="auto"/>
+              <w:jc w:val="center"/>
+              <w:rPr>
+                <w:rFonts w:ascii="Times New Roman" w:eastAsia="Times New Roman" w:hAnsi="Times New Roman" w:cs="Times New Roman"/>
+                <w:sz w:val="20"/>
+                <w:szCs w:val="20"/>
+                <w:lang w:eastAsia="de-AT"/>
+              </w:rPr>
+            </w:pPr>
+            <w:r>
+              <w:rPr>
+                <w:rFonts w:ascii="Times New Roman" w:eastAsia="Times New Roman" w:hAnsi="Times New Roman" w:cs="Times New Roman"/>
+                <w:sz w:val="20"/>
+                <w:szCs w:val="20"/>
+                <w:lang w:eastAsia="de-AT"/>
+              </w:rPr>
+              <w:t/>
+            </w:r>
+          </w:p>
+        </w:tc>
+      </w:tr>
+      <w:tr>
+        <w:trPr>
+          <w:trHeight w:val="1684"/>
+        </w:trPr>
+        <w:tc>
+          <w:tcPr>
+            <w:tcW w:w="9109" w:type="dxa"/>
+            <w:tcBorders>
+              <w:left w:val="nil"/>
+              <w:bottom w:val="single" w:sz="4" w:space="0" w:color="auto"/>
+              <w:right w:val="nil"/>
+            </w:tcBorders>
+            <w:shd w:val="clear" w:color="auto" w:fill="auto"/>
+            <w:noWrap/>
+            <w:vAlign w:val="bottom"/>
+            <w:hideMark/>
+          </w:tcPr>
+          <w:p>
+            <w:pPr>
+              <w:spacing w:after="0" w:line="240" w:lineRule="auto"/>
+              <w:jc w:val="center"/>
+              <w:rPr>
+                <w:rFonts w:ascii="Comic Sans MS" w:eastAsia="Times New Roman" w:hAnsi="Comic Sans MS" w:cs="Calibri"/>
+                <w:sz w:val="28"/>
+                <w:szCs w:val="28"/>
+                <w:u w:val="single"/>
+                <w:lang w:eastAsia="de-AT"/>
+              </w:rPr>
+            </w:pPr>
+            <w:r>
+              <w:rPr>
+                <w:rFonts w:ascii="Comic Sans MS" w:eastAsia="Times New Roman" w:hAnsi="Comic Sans MS" w:cs="Calibri"/>
+                <w:sz w:val="28"/>
+                <w:szCs w:val="28"/>
+                <w:u w:val="single"/>
+                <w:lang w:eastAsia="de-AT"/>
+              </w:rPr>
+              <w:t xml:space="preserve">Menü 4</w:t>
+            </w:r>
+            <w:r>
+              <w:rPr>
+                <w:rFonts w:ascii="Comic Sans MS" w:eastAsia="Times New Roman" w:hAnsi="Comic Sans MS" w:cs="Calibri"/>
+                <w:sz w:val="28"/>
+                <w:szCs w:val="28"/>
+                <w:u w:val="single"/>
+                <w:lang w:eastAsia="de-AT"/>
+              </w:rPr>
+              <w:t xml:space="preserve">:</w:t>
+            </w:r>
+          </w:p>
+          <w:p>
+            <w:pPr>
+              <w:spacing w:after="0" w:line="240" w:lineRule="auto"/>
+              <w:jc w:val="center"/>
+              <w:rPr>
+                <w:rFonts w:ascii="Comic Sans MS" w:eastAsia="Times New Roman" w:hAnsi="Comic Sans MS" w:cs="Calibri"/>
+                <w:sz w:val="28"/>
+                <w:szCs w:val="28"/>
+                <w:lang w:eastAsia="de-AT"/>
+              </w:rPr>
+            </w:pPr>
+            <w:r>
+              <w:rPr>
+                <w:rFonts w:ascii="Comic Sans MS" w:eastAsia="Times New Roman" w:hAnsi="Comic Sans MS" w:cs="Calibri"/>
+                <w:sz w:val="28"/>
+                <w:szCs w:val="28"/>
+                <w:lang w:eastAsia="de-AT"/>
+              </w:rPr>
+              <w:t xml:space="preserve">Tagessupe</w:t>
+            </w:r>
+          </w:p>
+          <w:p>
+            <w:pPr>
+              <w:spacing w:after="0" w:line="240" w:lineRule="auto"/>
+              <w:jc w:val="center"/>
+              <w:rPr>
+                <w:rFonts w:ascii="Comic Sans MS" w:eastAsia="Times New Roman" w:hAnsi="Comic Sans MS" w:cs="Calibri"/>
+                <w:sz w:val="26"/>
+                <w:szCs w:val="26"/>
+                <w:lang w:eastAsia="de-AT"/>
+              </w:rPr>
+            </w:pPr>
+            <w:r>
+              <w:rPr>
+                <w:rFonts w:ascii="Comic Sans MS" w:eastAsia="Times New Roman" w:hAnsi="Comic Sans MS" w:cs="Calibri"/>
+                <w:sz w:val="26"/>
+                <w:szCs w:val="26"/>
+                <w:lang w:eastAsia="de-AT"/>
+              </w:rPr>
+              <w:t xml:space="preserve">Schnitzelteller (Sesam-, Kürbiskern-, Wiener Schnitzel)</w:t>
+            </w:r>
+            <w:r>
+              <w:rPr>
+                <w:rFonts w:ascii="Comic Sans MS" w:eastAsia="Times New Roman" w:hAnsi="Comic Sans MS" w:cs="Calibri"/>
+                <w:sz w:val="26"/>
+                <w:szCs w:val="26"/>
+                <w:lang w:eastAsia="de-AT"/>
+              </w:rPr>
+              <w:t xml:space="preserve"> Erbsenreis und Salat vom Buffet</w:t>
+            </w:r>
+            <w:r>
+              <w:rPr>
+                <w:rFonts w:ascii="Comic Sans MS" w:eastAsia="Times New Roman" w:hAnsi="Comic Sans MS" w:cs="Calibri"/>
+                <w:sz w:val="26"/>
+                <w:szCs w:val="26"/>
+                <w:lang w:eastAsia="de-AT"/>
+              </w:rPr>
+              <w:t xml:space="preserve">  € </w:t>
+            </w:r>
+            <w:r>
+              <w:rPr>
+                <w:rFonts w:ascii="Comic Sans MS" w:eastAsia="Times New Roman" w:hAnsi="Comic Sans MS" w:cs="Calibri"/>
+                <w:sz w:val="26"/>
+                <w:szCs w:val="26"/>
+                <w:lang w:eastAsia="de-AT"/>
+              </w:rPr>
+              <w:t xml:space="preserve">12.9</w:t>
+            </w:r>
+          </w:p>
+          <w:p>
+            <w:pPr>
+              <w:spacing w:after="0" w:line="360" w:lineRule="auto"/>
+              <w:jc w:val="center"/>
+              <w:rPr>
+                <w:rFonts w:ascii="Comic Sans MS" w:eastAsia="Times New Roman" w:hAnsi="Comic Sans MS" w:cs="Calibri"/>
+                <w:sz w:val="28"/>
+                <w:szCs w:val="28"/>
+                <w:u w:val="single"/>
+                <w:lang w:eastAsia="de-AT"/>
+              </w:rPr>
+            </w:pPr>
+            <w:r>
+              <w:rPr>
+                <w:rFonts w:ascii="Comic Sans MS" w:eastAsia="Times New Roman" w:hAnsi="Comic Sans MS" w:cs="Calibri"/>
+                <w:sz w:val="16"/>
+                <w:szCs w:val="16"/>
+                <w:lang w:eastAsia="de-AT"/>
+              </w:rPr>
+              <w:t xml:space="preserve">(A,C,G,N)</w:t>
+            </w:r>
+          </w:p>
+        </w:tc>
+      </w:tr>
+      <w:tr>
+        <w:trPr>
+          <w:trHeight w:val="325"/>
+        </w:trPr>
+        <w:tc>
+          <w:tcPr>
+            <w:tcW w:w="9109" w:type="dxa"/>
+            <w:tcBorders>
+              <w:top w:val="single" w:sz="4" w:space="0" w:color="auto"/>
+              <w:left w:val="nil"/>
+              <w:bottom w:val="nil"/>
+            </w:tcBorders>
+            <w:shd w:val="clear" w:color="auto" w:fill="auto"/>
+            <w:noWrap/>
+            <w:vAlign w:val="bottom"/>
+            <w:hideMark/>
+          </w:tcPr>
+          <w:p>
+            <w:pPr>
+              <w:spacing w:after="0" w:line="240" w:lineRule="auto"/>
+              <w:jc w:val="center"/>
+              <w:rPr>
+                <w:rFonts w:ascii="Times New Roman" w:eastAsia="Times New Roman" w:hAnsi="Times New Roman" w:cs="Times New Roman"/>
+                <w:sz w:val="20"/>
+                <w:szCs w:val="20"/>
+                <w:lang w:eastAsia="de-AT"/>
+              </w:rPr>
+            </w:pPr>
+            <w:r>
+              <w:rPr>
+                <w:rFonts w:ascii="Times New Roman" w:eastAsia="Times New Roman" w:hAnsi="Times New Roman" w:cs="Times New Roman"/>
+                <w:sz w:val="20"/>
+                <w:szCs w:val="20"/>
+                <w:lang w:eastAsia="de-AT"/>
+              </w:rPr>
+              <w:t/>
+            </w:r>
+          </w:p>
+        </w:tc>
+      </w:tr>
+      <w:tr>
+        <w:trPr>
+          <w:trHeight w:val="1684"/>
+        </w:trPr>
+        <w:tc>
+          <w:tcPr>
+            <w:tcW w:w="9109" w:type="dxa"/>
+            <w:tcBorders>
+              <w:left w:val="nil"/>
+              <w:bottom w:val="single" w:sz="4" w:space="0" w:color="auto"/>
+              <w:right w:val="nil"/>
+            </w:tcBorders>
+            <w:shd w:val="clear" w:color="auto" w:fill="auto"/>
+            <w:noWrap/>
+            <w:vAlign w:val="bottom"/>
+            <w:hideMark/>
+          </w:tcPr>
+          <w:p>
+            <w:pPr>
+              <w:spacing w:after="0" w:line="240" w:lineRule="auto"/>
+              <w:jc w:val="center"/>
+              <w:rPr>
+                <w:rFonts w:ascii="Comic Sans MS" w:eastAsia="Times New Roman" w:hAnsi="Comic Sans MS" w:cs="Calibri"/>
+                <w:sz w:val="28"/>
+                <w:szCs w:val="28"/>
+                <w:u w:val="single"/>
+                <w:lang w:eastAsia="de-AT"/>
+              </w:rPr>
+            </w:pPr>
+            <w:r>
+              <w:rPr>
+                <w:rFonts w:ascii="Comic Sans MS" w:eastAsia="Times New Roman" w:hAnsi="Comic Sans MS" w:cs="Calibri"/>
+                <w:sz w:val="28"/>
+                <w:szCs w:val="28"/>
+                <w:u w:val="single"/>
+                <w:lang w:eastAsia="de-AT"/>
+              </w:rPr>
+              <w:t xml:space="preserve">Menü 5</w:t>
+            </w:r>
+            <w:r>
+              <w:rPr>
+                <w:rFonts w:ascii="Comic Sans MS" w:eastAsia="Times New Roman" w:hAnsi="Comic Sans MS" w:cs="Calibri"/>
+                <w:sz w:val="28"/>
+                <w:szCs w:val="28"/>
+                <w:u w:val="single"/>
+                <w:lang w:eastAsia="de-AT"/>
+              </w:rPr>
+              <w:t xml:space="preserve">:</w:t>
+            </w:r>
+          </w:p>
+          <w:p>
+            <w:pPr>
+              <w:spacing w:after="0" w:line="240" w:lineRule="auto"/>
+              <w:jc w:val="center"/>
+              <w:rPr>
+                <w:rFonts w:ascii="Comic Sans MS" w:eastAsia="Times New Roman" w:hAnsi="Comic Sans MS" w:cs="Calibri"/>
+                <w:sz w:val="28"/>
+                <w:szCs w:val="28"/>
+                <w:lang w:eastAsia="de-AT"/>
+              </w:rPr>
+            </w:pPr>
+            <w:r>
+              <w:rPr>
+                <w:rFonts w:ascii="Comic Sans MS" w:eastAsia="Times New Roman" w:hAnsi="Comic Sans MS" w:cs="Calibri"/>
+                <w:sz w:val="28"/>
+                <w:szCs w:val="28"/>
+                <w:lang w:eastAsia="de-AT"/>
+              </w:rPr>
+              <w:t xml:space="preserve">Tagessupe</w:t>
+            </w:r>
+          </w:p>
+          <w:p>
+            <w:pPr>
+              <w:spacing w:after="0" w:line="240" w:lineRule="auto"/>
+              <w:jc w:val="center"/>
+              <w:rPr>
+                <w:rFonts w:ascii="Comic Sans MS" w:eastAsia="Times New Roman" w:hAnsi="Comic Sans MS" w:cs="Calibri"/>
+                <w:sz w:val="26"/>
+                <w:szCs w:val="26"/>
+                <w:lang w:eastAsia="de-AT"/>
+              </w:rPr>
+            </w:pPr>
+            <w:r>
+              <w:rPr>
+                <w:rFonts w:ascii="Comic Sans MS" w:eastAsia="Times New Roman" w:hAnsi="Comic Sans MS" w:cs="Calibri"/>
+                <w:sz w:val="26"/>
+                <w:szCs w:val="26"/>
+                <w:lang w:eastAsia="de-AT"/>
+              </w:rPr>
+              <w:t xml:space="preserve">Zanderfilet gegrillt mit Mozarella und Tomatenscheiben überbacken</w:t>
+            </w:r>
+            <w:r>
+              <w:rPr>
+                <w:rFonts w:ascii="Comic Sans MS" w:eastAsia="Times New Roman" w:hAnsi="Comic Sans MS" w:cs="Calibri"/>
+                <w:sz w:val="26"/>
+                <w:szCs w:val="26"/>
+                <w:lang w:eastAsia="de-AT"/>
+              </w:rPr>
+              <w:t xml:space="preserve"> Basmatireis und Rieslingersauce</w:t>
+            </w:r>
+            <w:r>
+              <w:rPr>
+                <w:rFonts w:ascii="Comic Sans MS" w:eastAsia="Times New Roman" w:hAnsi="Comic Sans MS" w:cs="Calibri"/>
+                <w:sz w:val="26"/>
+                <w:szCs w:val="26"/>
+                <w:lang w:eastAsia="de-AT"/>
+              </w:rPr>
+              <w:t xml:space="preserve">  € </w:t>
+            </w:r>
+            <w:r>
+              <w:rPr>
+                <w:rFonts w:ascii="Comic Sans MS" w:eastAsia="Times New Roman" w:hAnsi="Comic Sans MS" w:cs="Calibri"/>
+                <w:sz w:val="26"/>
+                <w:szCs w:val="26"/>
+                <w:lang w:eastAsia="de-AT"/>
+              </w:rPr>
+              <w:t xml:space="preserve">13.9</w:t>
+            </w:r>
+          </w:p>
+          <w:p>
+            <w:pPr>
+              <w:spacing w:after="0" w:line="360" w:lineRule="auto"/>
+              <w:jc w:val="center"/>
+              <w:rPr>
+                <w:rFonts w:ascii="Comic Sans MS" w:eastAsia="Times New Roman" w:hAnsi="Comic Sans MS" w:cs="Calibri"/>
+                <w:sz w:val="28"/>
+                <w:szCs w:val="28"/>
+                <w:u w:val="single"/>
+                <w:lang w:eastAsia="de-AT"/>
+              </w:rPr>
+            </w:pPr>
+            <w:r>
+              <w:rPr>
+                <w:rFonts w:ascii="Comic Sans MS" w:eastAsia="Times New Roman" w:hAnsi="Comic Sans MS" w:cs="Calibri"/>
+                <w:sz w:val="16"/>
+                <w:szCs w:val="16"/>
+                <w:lang w:eastAsia="de-AT"/>
+              </w:rPr>
+              <w:t xml:space="preserve">(A,C,D,G,O)</w:t>
+            </w:r>
+          </w:p>
+        </w:tc>
+      </w:tr>
+      <w:tr>
+        <w:trPr>
+          <w:trHeight w:val="325"/>
+        </w:trPr>
+        <w:tc>
+          <w:tcPr>
+            <w:tcW w:w="9109" w:type="dxa"/>
+            <w:tcBorders>
+              <w:top w:val="single" w:sz="4" w:space="0" w:color="auto"/>
+              <w:left w:val="nil"/>
+              <w:bottom w:val="nil"/>
+            </w:tcBorders>
+            <w:shd w:val="clear" w:color="auto" w:fill="auto"/>
+            <w:noWrap/>
+            <w:vAlign w:val="bottom"/>
+            <w:hideMark/>
+          </w:tcPr>
+          <w:p>
+            <w:pPr>
+              <w:spacing w:after="0" w:line="240" w:lineRule="auto"/>
+              <w:jc w:val="center"/>
+              <w:rPr>
+                <w:rFonts w:ascii="Times New Roman" w:eastAsia="Times New Roman" w:hAnsi="Times New Roman" w:cs="Times New Roman"/>
+                <w:sz w:val="20"/>
+                <w:szCs w:val="20"/>
+                <w:lang w:eastAsia="de-AT"/>
+              </w:rPr>
+            </w:pPr>
+            <w:r>
+              <w:rPr>
+                <w:rFonts w:ascii="Times New Roman" w:eastAsia="Times New Roman" w:hAnsi="Times New Roman" w:cs="Times New Roman"/>
+                <w:sz w:val="20"/>
+                <w:szCs w:val="20"/>
+                <w:lang w:eastAsia="de-AT"/>
+              </w:rPr>
+              <w:t/>
+            </w:r>
+          </w:p>
+        </w:tc>
+      </w:tr>
       <w:tr>
         <w:trPr>
           <w:trHeight w:val="553"/>

</xml_diff>

<commit_message>
added create and delete methods
</commit_message>
<xml_diff>
--- a/server/test/MenuCard.docx
+++ b/server/test/MenuCard.docx
@@ -227,7 +227,7 @@
                 <w:szCs w:val="26"/>
                 <w:lang w:eastAsia="de-AT"/>
               </w:rPr>
-              <w:t xml:space="preserve">Tiroler Gröstl</w:t>
+              <w:t xml:space="preserve">Tiroler Gröstl is geil</w:t>
             </w:r>
             <w:r>
               <w:rPr>
@@ -1142,7 +1142,7 @@
                 <w:szCs w:val="26"/>
                 <w:lang w:eastAsia="de-AT"/>
               </w:rPr>
-              <w:t xml:space="preserve">Zanderfilet gegrillt mit Mozarella und Tomatenscheiben überbacken</w:t>
+              <w:t xml:space="preserve">Zanderfilet gegrillt mit Mortadella und Tomatenscheiben überbacken</w:t>
             </w:r>
             <w:r>
               <w:rPr>
@@ -1273,7 +1273,7 @@
                 <w:u w:val="single"/>
                 <w:lang w:eastAsia="de-AT"/>
               </w:rPr>
-              <w:t xml:space="preserve">Menü 6</w:t>
+              <w:t xml:space="preserve">Menü 7</w:t>
             </w:r>
             <w:r>
               <w:rPr>
@@ -1325,16 +1325,16 @@
                 <w:szCs w:val="26"/>
                 <w:lang w:eastAsia="de-AT"/>
               </w:rPr>
-              <w:t xml:space="preserve">Zanderfilet gegrillt mit Mozarella und Tomatenscheiben überbacken</w:t>
-            </w:r>
-            <w:r>
-              <w:rPr>
-                <w:rFonts w:ascii="Comic Sans MS" w:eastAsia="Times New Roman" w:hAnsi="Comic Sans MS" w:cs="Calibri"/>
-                <w:sz w:val="26"/>
-                <w:szCs w:val="26"/>
-                <w:lang w:eastAsia="de-AT"/>
-              </w:rPr>
-              <w:t xml:space="preserve"> Basmatireis und Rieslingersauce</w:t>
+              <w:t xml:space="preserve">Owa Schnitzel is bessa</w:t>
+            </w:r>
+            <w:r>
+              <w:rPr>
+                <w:rFonts w:ascii="Comic Sans MS" w:eastAsia="Times New Roman" w:hAnsi="Comic Sans MS" w:cs="Calibri"/>
+                <w:sz w:val="26"/>
+                <w:szCs w:val="26"/>
+                <w:lang w:eastAsia="de-AT"/>
+              </w:rPr>
+              <w:t xml:space="preserve"> jo gö?</w:t>
             </w:r>
             <w:r>
               <w:rPr>
@@ -1352,7 +1352,7 @@
                 <w:szCs w:val="26"/>
                 <w:lang w:eastAsia="de-AT"/>
               </w:rPr>
-              <w:t xml:space="preserve">13.9</w:t>
+              <w:t xml:space="preserve">123,99</w:t>
             </w:r>
           </w:p>
           <w:p>
@@ -1374,7 +1374,7 @@
                 <w:szCs w:val="16"/>
                 <w:lang w:eastAsia="de-AT"/>
               </w:rPr>
-              <w:t xml:space="preserve">(A,C,D,G,O)</w:t>
+              <w:t xml:space="preserve">(O,L,L,E)</w:t>
             </w:r>
           </w:p>
         </w:tc>

</xml_diff>